<commit_message>
Alterações na documentação, o incremento da imagem do DCU
</commit_message>
<xml_diff>
--- a/Documentação caso de uso copia2.docx
+++ b/Documentação caso de uso copia2.docx
@@ -1105,32 +1105,23 @@
               <w:cnfStyle w:val="000000000000" w:firstRow="0" w:lastRow="0" w:firstColumn="0" w:lastColumn="0" w:oddVBand="0" w:evenVBand="0" w:oddHBand="0" w:evenHBand="0" w:firstRowFirstColumn="0" w:firstRowLastColumn="0" w:lastRowFirstColumn="0" w:lastRowLastColumn="0"/>
             </w:pPr>
             <w:r>
-              <w:t>2</w:t>
-            </w:r>
-            <w:r>
-              <w:t>-O sistema lista as categorias apresentado as opções criar  tópico ,ver tópicos</w:t>
-            </w:r>
-          </w:p>
-        </w:tc>
-      </w:tr>
-      <w:tr>
-        <w:trPr>
-          <w:cnfStyle w:val="000000100000" w:firstRow="0" w:lastRow="0" w:firstColumn="0" w:lastColumn="0" w:oddVBand="0" w:evenVBand="0" w:oddHBand="1" w:evenHBand="0" w:firstRowFirstColumn="0" w:firstRowLastColumn="0" w:lastRowFirstColumn="0" w:lastRowLastColumn="0"/>
-        </w:trPr>
-        <w:tc>
-          <w:tcPr>
-            <w:cnfStyle w:val="001000000000" w:firstRow="0" w:lastRow="0" w:firstColumn="1" w:lastColumn="0" w:oddVBand="0" w:evenVBand="0" w:oddHBand="0" w:evenHBand="0" w:firstRowFirstColumn="0" w:firstRowLastColumn="0" w:lastRowFirstColumn="0" w:lastRowLastColumn="0"/>
-            <w:tcW w:w="4247" w:type="dxa"/>
-          </w:tcPr>
-          <w:p>
-            <w:r>
-              <w:t>3</w:t>
-            </w:r>
-            <w:r>
-              <w:t xml:space="preserve">-O utilizador </w:t>
-            </w:r>
-            <w:r>
-              <w:t>vai ate a categoria desejada e clica em “criar tópico”</w:t>
+              <w:t>2-O sistema lista as categorias apresentado as opções criar  tópico ,ver tópicos</w:t>
+            </w:r>
+          </w:p>
+        </w:tc>
+      </w:tr>
+      <w:tr>
+        <w:trPr>
+          <w:cnfStyle w:val="000000100000" w:firstRow="0" w:lastRow="0" w:firstColumn="0" w:lastColumn="0" w:oddVBand="0" w:evenVBand="0" w:oddHBand="1" w:evenHBand="0" w:firstRowFirstColumn="0" w:firstRowLastColumn="0" w:lastRowFirstColumn="0" w:lastRowLastColumn="0"/>
+        </w:trPr>
+        <w:tc>
+          <w:tcPr>
+            <w:cnfStyle w:val="001000000000" w:firstRow="0" w:lastRow="0" w:firstColumn="1" w:lastColumn="0" w:oddVBand="0" w:evenVBand="0" w:oddHBand="0" w:evenHBand="0" w:firstRowFirstColumn="0" w:firstRowLastColumn="0" w:lastRowFirstColumn="0" w:lastRowLastColumn="0"/>
+            <w:tcW w:w="4247" w:type="dxa"/>
+          </w:tcPr>
+          <w:p>
+            <w:r>
+              <w:t>3-O utilizador vai ate a categoria desejada e clica em “criar tópico”</w:t>
             </w:r>
           </w:p>
         </w:tc>
@@ -1599,10 +1590,7 @@
               <w:cnfStyle w:val="000000000000" w:firstRow="0" w:lastRow="0" w:firstColumn="0" w:lastColumn="0" w:oddVBand="0" w:evenVBand="0" w:oddHBand="0" w:evenHBand="0" w:firstRowFirstColumn="0" w:firstRowLastColumn="0" w:lastRowFirstColumn="0" w:lastRowLastColumn="0"/>
             </w:pPr>
             <w:r>
-              <w:t>2</w:t>
-            </w:r>
-            <w:r>
-              <w:t>-O sistema lista as categorias apresentado as opções criar  tópico ,ver tópicos</w:t>
+              <w:t>2-O sistema lista as categorias apresentado as opções criar  tópico ,ver tópicos</w:t>
             </w:r>
           </w:p>
         </w:tc>
@@ -2051,51 +2039,26 @@
           </w:tcPr>
           <w:p>
             <w:r>
-              <w:t>1-Selecionar post</w:t>
-            </w:r>
-            <w:r>
-              <w:t xml:space="preserve">e </w:t>
-            </w:r>
-          </w:p>
-        </w:tc>
-        <w:tc>
-          <w:tcPr>
-            <w:tcW w:w="4247" w:type="dxa"/>
-          </w:tcPr>
-          <w:p>
-            <w:pPr>
-              <w:cnfStyle w:val="000000100000" w:firstRow="0" w:lastRow="0" w:firstColumn="0" w:lastColumn="0" w:oddVBand="0" w:evenVBand="0" w:oddHBand="1" w:evenHBand="0" w:firstRowFirstColumn="0" w:firstRowLastColumn="0" w:lastRowFirstColumn="0" w:lastRowLastColumn="0"/>
-            </w:pPr>
-          </w:p>
-        </w:tc>
-      </w:tr>
-      <w:tr>
-        <w:tc>
-          <w:tcPr>
-            <w:cnfStyle w:val="001000000000" w:firstRow="0" w:lastRow="0" w:firstColumn="1" w:lastColumn="0" w:oddVBand="0" w:evenVBand="0" w:oddHBand="0" w:evenHBand="0" w:firstRowFirstColumn="0" w:firstRowLastColumn="0" w:lastRowFirstColumn="0" w:lastRowLastColumn="0"/>
-            <w:tcW w:w="4247" w:type="dxa"/>
-          </w:tcPr>
-          <w:p>
-            <w:r>
-              <w:t>2-Clicar no botão ou ícone para editar</w:t>
-            </w:r>
-          </w:p>
-        </w:tc>
-        <w:tc>
-          <w:tcPr>
-            <w:tcW w:w="4247" w:type="dxa"/>
-          </w:tcPr>
-          <w:p>
-            <w:pPr>
-              <w:cnfStyle w:val="000000000000" w:firstRow="0" w:lastRow="0" w:firstColumn="0" w:lastColumn="0" w:oddVBand="0" w:evenVBand="0" w:oddHBand="0" w:evenHBand="0" w:firstRowFirstColumn="0" w:firstRowLastColumn="0" w:lastRowFirstColumn="0" w:lastRowLastColumn="0"/>
-            </w:pPr>
-          </w:p>
-        </w:tc>
-      </w:tr>
-      <w:tr>
-        <w:trPr>
-          <w:cnfStyle w:val="000000100000" w:firstRow="0" w:lastRow="0" w:firstColumn="0" w:lastColumn="0" w:oddVBand="0" w:evenVBand="0" w:oddHBand="1" w:evenHBand="0" w:firstRowFirstColumn="0" w:firstRowLastColumn="0" w:lastRowFirstColumn="0" w:lastRowLastColumn="0"/>
-        </w:trPr>
+              <w:t>1-Na plataforma o usuário clica no botão “categorias”</w:t>
+            </w:r>
+          </w:p>
+        </w:tc>
+        <w:tc>
+          <w:tcPr>
+            <w:tcW w:w="4247" w:type="dxa"/>
+          </w:tcPr>
+          <w:p>
+            <w:pPr>
+              <w:jc w:val="center"/>
+              <w:cnfStyle w:val="000000100000" w:firstRow="0" w:lastRow="0" w:firstColumn="0" w:lastColumn="0" w:oddVBand="0" w:evenVBand="0" w:oddHBand="1" w:evenHBand="0" w:firstRowFirstColumn="0" w:firstRowLastColumn="0" w:lastRowFirstColumn="0" w:lastRowLastColumn="0"/>
+              <w:rPr>
+                <w:b/>
+              </w:rPr>
+            </w:pPr>
+          </w:p>
+        </w:tc>
+      </w:tr>
+      <w:tr>
         <w:tc>
           <w:tcPr>
             <w:cnfStyle w:val="001000000000" w:firstRow="0" w:lastRow="0" w:firstColumn="1" w:lastColumn="0" w:oddVBand="0" w:evenVBand="0" w:oddHBand="0" w:evenHBand="0" w:firstRowFirstColumn="0" w:firstRowLastColumn="0" w:lastRowFirstColumn="0" w:lastRowLastColumn="0"/>
@@ -2109,41 +2072,41 @@
           </w:tcPr>
           <w:p>
             <w:pPr>
-              <w:cnfStyle w:val="000000100000" w:firstRow="0" w:lastRow="0" w:firstColumn="0" w:lastColumn="0" w:oddVBand="0" w:evenVBand="0" w:oddHBand="1" w:evenHBand="0" w:firstRowFirstColumn="0" w:firstRowLastColumn="0" w:lastRowFirstColumn="0" w:lastRowLastColumn="0"/>
-            </w:pPr>
-            <w:r>
-              <w:t>3-O sistema permite a edição do post</w:t>
-            </w:r>
-          </w:p>
-        </w:tc>
-      </w:tr>
-      <w:tr>
-        <w:tc>
-          <w:tcPr>
-            <w:cnfStyle w:val="001000000000" w:firstRow="0" w:lastRow="0" w:firstColumn="1" w:lastColumn="0" w:oddVBand="0" w:evenVBand="0" w:oddHBand="0" w:evenHBand="0" w:firstRowFirstColumn="0" w:firstRowLastColumn="0" w:lastRowFirstColumn="0" w:lastRowLastColumn="0"/>
-            <w:tcW w:w="4247" w:type="dxa"/>
-          </w:tcPr>
-          <w:p>
-            <w:r>
-              <w:t>4- Clicaar em Salvar altrações</w:t>
-            </w:r>
-          </w:p>
-        </w:tc>
-        <w:tc>
-          <w:tcPr>
-            <w:tcW w:w="4247" w:type="dxa"/>
-          </w:tcPr>
-          <w:p>
-            <w:pPr>
-              <w:cnfStyle w:val="000000000000" w:firstRow="0" w:lastRow="0" w:firstColumn="0" w:lastColumn="0" w:oddVBand="0" w:evenVBand="0" w:oddHBand="0" w:evenHBand="0" w:firstRowFirstColumn="0" w:firstRowLastColumn="0" w:lastRowFirstColumn="0" w:lastRowLastColumn="0"/>
-            </w:pPr>
-          </w:p>
-        </w:tc>
-      </w:tr>
-      <w:tr>
-        <w:trPr>
-          <w:cnfStyle w:val="000000100000" w:firstRow="0" w:lastRow="0" w:firstColumn="0" w:lastColumn="0" w:oddVBand="0" w:evenVBand="0" w:oddHBand="1" w:evenHBand="0" w:firstRowFirstColumn="0" w:firstRowLastColumn="0" w:lastRowFirstColumn="0" w:lastRowLastColumn="0"/>
-        </w:trPr>
+              <w:cnfStyle w:val="000000000000" w:firstRow="0" w:lastRow="0" w:firstColumn="0" w:lastColumn="0" w:oddVBand="0" w:evenVBand="0" w:oddHBand="0" w:evenHBand="0" w:firstRowFirstColumn="0" w:firstRowLastColumn="0" w:lastRowFirstColumn="0" w:lastRowLastColumn="0"/>
+            </w:pPr>
+            <w:r>
+              <w:t>2-O sistema lista as categorias apresentado as opções criar  tópico ,ver tópicos</w:t>
+            </w:r>
+          </w:p>
+        </w:tc>
+      </w:tr>
+      <w:tr>
+        <w:trPr>
+          <w:cnfStyle w:val="000000100000" w:firstRow="0" w:lastRow="0" w:firstColumn="0" w:lastColumn="0" w:oddVBand="0" w:evenVBand="0" w:oddHBand="1" w:evenHBand="0" w:firstRowFirstColumn="0" w:firstRowLastColumn="0" w:lastRowFirstColumn="0" w:lastRowLastColumn="0"/>
+        </w:trPr>
+        <w:tc>
+          <w:tcPr>
+            <w:cnfStyle w:val="001000000000" w:firstRow="0" w:lastRow="0" w:firstColumn="1" w:lastColumn="0" w:oddVBand="0" w:evenVBand="0" w:oddHBand="0" w:evenHBand="0" w:firstRowFirstColumn="0" w:firstRowLastColumn="0" w:lastRowFirstColumn="0" w:lastRowLastColumn="0"/>
+            <w:tcW w:w="4247" w:type="dxa"/>
+          </w:tcPr>
+          <w:p>
+            <w:r>
+              <w:t xml:space="preserve">3-Clica em ver tópicos </w:t>
+            </w:r>
+          </w:p>
+        </w:tc>
+        <w:tc>
+          <w:tcPr>
+            <w:tcW w:w="4247" w:type="dxa"/>
+          </w:tcPr>
+          <w:p>
+            <w:pPr>
+              <w:cnfStyle w:val="000000100000" w:firstRow="0" w:lastRow="0" w:firstColumn="0" w:lastColumn="0" w:oddVBand="0" w:evenVBand="0" w:oddHBand="1" w:evenHBand="0" w:firstRowFirstColumn="0" w:firstRowLastColumn="0" w:lastRowFirstColumn="0" w:lastRowLastColumn="0"/>
+            </w:pPr>
+          </w:p>
+        </w:tc>
+      </w:tr>
+      <w:tr>
         <w:tc>
           <w:tcPr>
             <w:cnfStyle w:val="001000000000" w:firstRow="0" w:lastRow="0" w:firstColumn="1" w:lastColumn="0" w:oddVBand="0" w:evenVBand="0" w:oddHBand="0" w:evenHBand="0" w:firstRowFirstColumn="0" w:firstRowLastColumn="0" w:lastRowFirstColumn="0" w:lastRowLastColumn="0"/>
@@ -2157,7 +2120,199 @@
           </w:tcPr>
           <w:p>
             <w:pPr>
-              <w:cnfStyle w:val="000000100000" w:firstRow="0" w:lastRow="0" w:firstColumn="0" w:lastColumn="0" w:oddVBand="0" w:evenVBand="0" w:oddHBand="1" w:evenHBand="0" w:firstRowFirstColumn="0" w:firstRowLastColumn="0" w:lastRowFirstColumn="0" w:lastRowLastColumn="0"/>
+              <w:cnfStyle w:val="000000000000" w:firstRow="0" w:lastRow="0" w:firstColumn="0" w:lastColumn="0" w:oddVBand="0" w:evenVBand="0" w:oddHBand="0" w:evenHBand="0" w:firstRowFirstColumn="0" w:firstRowLastColumn="0" w:lastRowFirstColumn="0" w:lastRowLastColumn="0"/>
+            </w:pPr>
+            <w:r>
+              <w:t>5-O sistema apresenta os topicos com as opções ver tópico, fazer post,excluir tópico</w:t>
+            </w:r>
+          </w:p>
+        </w:tc>
+      </w:tr>
+      <w:tr>
+        <w:trPr>
+          <w:cnfStyle w:val="000000100000" w:firstRow="0" w:lastRow="0" w:firstColumn="0" w:lastColumn="0" w:oddVBand="0" w:evenVBand="0" w:oddHBand="1" w:evenHBand="0" w:firstRowFirstColumn="0" w:firstRowLastColumn="0" w:lastRowFirstColumn="0" w:lastRowLastColumn="0"/>
+        </w:trPr>
+        <w:tc>
+          <w:tcPr>
+            <w:cnfStyle w:val="001000000000" w:firstRow="0" w:lastRow="0" w:firstColumn="1" w:lastColumn="0" w:oddVBand="0" w:evenVBand="0" w:oddHBand="0" w:evenHBand="0" w:firstRowFirstColumn="0" w:firstRowLastColumn="0" w:lastRowFirstColumn="0" w:lastRowLastColumn="0"/>
+            <w:tcW w:w="4247" w:type="dxa"/>
+          </w:tcPr>
+          <w:p>
+            <w:r>
+              <w:t>6-Clica em ver tópico</w:t>
+            </w:r>
+          </w:p>
+        </w:tc>
+        <w:tc>
+          <w:tcPr>
+            <w:tcW w:w="4247" w:type="dxa"/>
+          </w:tcPr>
+          <w:p>
+            <w:pPr>
+              <w:cnfStyle w:val="000000100000" w:firstRow="0" w:lastRow="0" w:firstColumn="0" w:lastColumn="0" w:oddVBand="0" w:evenVBand="0" w:oddHBand="1" w:evenHBand="0" w:firstRowFirstColumn="0" w:firstRowLastColumn="0" w:lastRowFirstColumn="0" w:lastRowLastColumn="0"/>
+            </w:pPr>
+          </w:p>
+        </w:tc>
+      </w:tr>
+      <w:tr>
+        <w:tc>
+          <w:tcPr>
+            <w:cnfStyle w:val="001000000000" w:firstRow="0" w:lastRow="0" w:firstColumn="1" w:lastColumn="0" w:oddVBand="0" w:evenVBand="0" w:oddHBand="0" w:evenHBand="0" w:firstRowFirstColumn="0" w:firstRowLastColumn="0" w:lastRowFirstColumn="0" w:lastRowLastColumn="0"/>
+            <w:tcW w:w="4247" w:type="dxa"/>
+          </w:tcPr>
+          <w:p/>
+        </w:tc>
+        <w:tc>
+          <w:tcPr>
+            <w:tcW w:w="4247" w:type="dxa"/>
+          </w:tcPr>
+          <w:p>
+            <w:pPr>
+              <w:cnfStyle w:val="000000000000" w:firstRow="0" w:lastRow="0" w:firstColumn="0" w:lastColumn="0" w:oddVBand="0" w:evenVBand="0" w:oddHBand="0" w:evenHBand="0" w:firstRowFirstColumn="0" w:firstRowLastColumn="0" w:lastRowFirstColumn="0" w:lastRowLastColumn="0"/>
+            </w:pPr>
+            <w:r>
+              <w:t>7-Apresenta o tópico com as respectivas postagens</w:t>
+            </w:r>
+          </w:p>
+        </w:tc>
+      </w:tr>
+      <w:tr>
+        <w:trPr>
+          <w:cnfStyle w:val="000000100000" w:firstRow="0" w:lastRow="0" w:firstColumn="0" w:lastColumn="0" w:oddVBand="0" w:evenVBand="0" w:oddHBand="1" w:evenHBand="0" w:firstRowFirstColumn="0" w:firstRowLastColumn="0" w:lastRowFirstColumn="0" w:lastRowLastColumn="0"/>
+        </w:trPr>
+        <w:tc>
+          <w:tcPr>
+            <w:cnfStyle w:val="001000000000" w:firstRow="0" w:lastRow="0" w:firstColumn="1" w:lastColumn="0" w:oddVBand="0" w:evenVBand="0" w:oddHBand="0" w:evenHBand="0" w:firstRowFirstColumn="0" w:firstRowLastColumn="0" w:lastRowFirstColumn="0" w:lastRowLastColumn="0"/>
+            <w:tcW w:w="4247" w:type="dxa"/>
+          </w:tcPr>
+          <w:p>
+            <w:r>
+              <w:t>8-Seleciona o seu post</w:t>
+            </w:r>
+          </w:p>
+        </w:tc>
+        <w:tc>
+          <w:tcPr>
+            <w:tcW w:w="4247" w:type="dxa"/>
+          </w:tcPr>
+          <w:p>
+            <w:pPr>
+              <w:cnfStyle w:val="000000100000" w:firstRow="0" w:lastRow="0" w:firstColumn="0" w:lastColumn="0" w:oddVBand="0" w:evenVBand="0" w:oddHBand="1" w:evenHBand="0" w:firstRowFirstColumn="0" w:firstRowLastColumn="0" w:lastRowFirstColumn="0" w:lastRowLastColumn="0"/>
+            </w:pPr>
+          </w:p>
+        </w:tc>
+      </w:tr>
+      <w:tr>
+        <w:tc>
+          <w:tcPr>
+            <w:cnfStyle w:val="001000000000" w:firstRow="0" w:lastRow="0" w:firstColumn="1" w:lastColumn="0" w:oddVBand="0" w:evenVBand="0" w:oddHBand="0" w:evenHBand="0" w:firstRowFirstColumn="0" w:firstRowLastColumn="0" w:lastRowFirstColumn="0" w:lastRowLastColumn="0"/>
+            <w:tcW w:w="4247" w:type="dxa"/>
+          </w:tcPr>
+          <w:p/>
+        </w:tc>
+        <w:tc>
+          <w:tcPr>
+            <w:tcW w:w="4247" w:type="dxa"/>
+          </w:tcPr>
+          <w:p>
+            <w:pPr>
+              <w:cnfStyle w:val="000000000000" w:firstRow="0" w:lastRow="0" w:firstColumn="0" w:lastColumn="0" w:oddVBand="0" w:evenVBand="0" w:oddHBand="0" w:evenHBand="0" w:firstRowFirstColumn="0" w:firstRowLastColumn="0" w:lastRowFirstColumn="0" w:lastRowLastColumn="0"/>
+            </w:pPr>
+            <w:r>
+              <w:t>9-Apresenta a opção de editar ,eliminar ,anexar imagem</w:t>
+            </w:r>
+          </w:p>
+        </w:tc>
+      </w:tr>
+      <w:tr>
+        <w:trPr>
+          <w:cnfStyle w:val="000000100000" w:firstRow="0" w:lastRow="0" w:firstColumn="0" w:lastColumn="0" w:oddVBand="0" w:evenVBand="0" w:oddHBand="1" w:evenHBand="0" w:firstRowFirstColumn="0" w:firstRowLastColumn="0" w:lastRowFirstColumn="0" w:lastRowLastColumn="0"/>
+        </w:trPr>
+        <w:tc>
+          <w:tcPr>
+            <w:cnfStyle w:val="001000000000" w:firstRow="0" w:lastRow="0" w:firstColumn="1" w:lastColumn="0" w:oddVBand="0" w:evenVBand="0" w:oddHBand="0" w:evenHBand="0" w:firstRowFirstColumn="0" w:firstRowLastColumn="0" w:lastRowFirstColumn="0" w:lastRowLastColumn="0"/>
+            <w:tcW w:w="4247" w:type="dxa"/>
+          </w:tcPr>
+          <w:p>
+            <w:r>
+              <w:t>10-Clicar em “editar”</w:t>
+            </w:r>
+          </w:p>
+        </w:tc>
+        <w:tc>
+          <w:tcPr>
+            <w:tcW w:w="4247" w:type="dxa"/>
+          </w:tcPr>
+          <w:p>
+            <w:pPr>
+              <w:cnfStyle w:val="000000100000" w:firstRow="0" w:lastRow="0" w:firstColumn="0" w:lastColumn="0" w:oddVBand="0" w:evenVBand="0" w:oddHBand="1" w:evenHBand="0" w:firstRowFirstColumn="0" w:firstRowLastColumn="0" w:lastRowFirstColumn="0" w:lastRowLastColumn="0"/>
+            </w:pPr>
+          </w:p>
+        </w:tc>
+      </w:tr>
+      <w:tr>
+        <w:tc>
+          <w:tcPr>
+            <w:cnfStyle w:val="001000000000" w:firstRow="0" w:lastRow="0" w:firstColumn="1" w:lastColumn="0" w:oddVBand="0" w:evenVBand="0" w:oddHBand="0" w:evenHBand="0" w:firstRowFirstColumn="0" w:firstRowLastColumn="0" w:lastRowFirstColumn="0" w:lastRowLastColumn="0"/>
+            <w:tcW w:w="4247" w:type="dxa"/>
+          </w:tcPr>
+          <w:p/>
+        </w:tc>
+        <w:tc>
+          <w:tcPr>
+            <w:tcW w:w="4247" w:type="dxa"/>
+          </w:tcPr>
+          <w:p>
+            <w:pPr>
+              <w:cnfStyle w:val="000000000000" w:firstRow="0" w:lastRow="0" w:firstColumn="0" w:lastColumn="0" w:oddVBand="0" w:evenVBand="0" w:oddHBand="0" w:evenHBand="0" w:firstRowFirstColumn="0" w:firstRowLastColumn="0" w:lastRowFirstColumn="0" w:lastRowLastColumn="0"/>
+            </w:pPr>
+            <w:r>
+              <w:t>11-Permitir a edição</w:t>
+            </w:r>
+          </w:p>
+        </w:tc>
+      </w:tr>
+      <w:tr>
+        <w:trPr>
+          <w:cnfStyle w:val="000000100000" w:firstRow="0" w:lastRow="0" w:firstColumn="0" w:lastColumn="0" w:oddVBand="0" w:evenVBand="0" w:oddHBand="1" w:evenHBand="0" w:firstRowFirstColumn="0" w:firstRowLastColumn="0" w:lastRowFirstColumn="0" w:lastRowLastColumn="0"/>
+        </w:trPr>
+        <w:tc>
+          <w:tcPr>
+            <w:cnfStyle w:val="001000000000" w:firstRow="0" w:lastRow="0" w:firstColumn="1" w:lastColumn="0" w:oddVBand="0" w:evenVBand="0" w:oddHBand="0" w:evenHBand="0" w:firstRowFirstColumn="0" w:firstRowLastColumn="0" w:lastRowFirstColumn="0" w:lastRowLastColumn="0"/>
+            <w:tcW w:w="4247" w:type="dxa"/>
+          </w:tcPr>
+          <w:p>
+            <w:r>
+              <w:t>12-Editar e clicar em “salvar”</w:t>
+            </w:r>
+          </w:p>
+        </w:tc>
+        <w:tc>
+          <w:tcPr>
+            <w:tcW w:w="4247" w:type="dxa"/>
+          </w:tcPr>
+          <w:p>
+            <w:pPr>
+              <w:cnfStyle w:val="000000100000" w:firstRow="0" w:lastRow="0" w:firstColumn="0" w:lastColumn="0" w:oddVBand="0" w:evenVBand="0" w:oddHBand="1" w:evenHBand="0" w:firstRowFirstColumn="0" w:firstRowLastColumn="0" w:lastRowFirstColumn="0" w:lastRowLastColumn="0"/>
+            </w:pPr>
+          </w:p>
+        </w:tc>
+      </w:tr>
+      <w:tr>
+        <w:tc>
+          <w:tcPr>
+            <w:cnfStyle w:val="001000000000" w:firstRow="0" w:lastRow="0" w:firstColumn="1" w:lastColumn="0" w:oddVBand="0" w:evenVBand="0" w:oddHBand="0" w:evenHBand="0" w:firstRowFirstColumn="0" w:firstRowLastColumn="0" w:lastRowFirstColumn="0" w:lastRowLastColumn="0"/>
+            <w:tcW w:w="4247" w:type="dxa"/>
+          </w:tcPr>
+          <w:p/>
+        </w:tc>
+        <w:tc>
+          <w:tcPr>
+            <w:tcW w:w="4247" w:type="dxa"/>
+          </w:tcPr>
+          <w:p>
+            <w:pPr>
+              <w:cnfStyle w:val="000000000000" w:firstRow="0" w:lastRow="0" w:firstColumn="0" w:lastColumn="0" w:oddVBand="0" w:evenVBand="0" w:oddHBand="0" w:evenHBand="0" w:firstRowFirstColumn="0" w:firstRowLastColumn="0" w:lastRowFirstColumn="0" w:lastRowLastColumn="0"/>
             </w:pPr>
             <w:r>
               <w:t>5</w:t>
@@ -2169,6 +2324,9 @@
         </w:tc>
       </w:tr>
       <w:tr>
+        <w:trPr>
+          <w:cnfStyle w:val="000000100000" w:firstRow="0" w:lastRow="0" w:firstColumn="0" w:lastColumn="0" w:oddVBand="0" w:evenVBand="0" w:oddHBand="1" w:evenHBand="0" w:firstRowFirstColumn="0" w:firstRowLastColumn="0" w:lastRowFirstColumn="0" w:lastRowLastColumn="0"/>
+        </w:trPr>
         <w:tc>
           <w:tcPr>
             <w:cnfStyle w:val="001000000000" w:firstRow="0" w:lastRow="0" w:firstColumn="1" w:lastColumn="0" w:oddVBand="0" w:evenVBand="0" w:oddHBand="0" w:evenHBand="0" w:firstRowFirstColumn="0" w:firstRowLastColumn="0" w:lastRowFirstColumn="0" w:lastRowLastColumn="0"/>
@@ -2186,7 +2344,7 @@
           </w:tcPr>
           <w:p>
             <w:pPr>
-              <w:cnfStyle w:val="000000000000" w:firstRow="0" w:lastRow="0" w:firstColumn="0" w:lastColumn="0" w:oddVBand="0" w:evenVBand="0" w:oddHBand="0" w:evenHBand="0" w:firstRowFirstColumn="0" w:firstRowLastColumn="0" w:lastRowFirstColumn="0" w:lastRowLastColumn="0"/>
+              <w:cnfStyle w:val="000000100000" w:firstRow="0" w:lastRow="0" w:firstColumn="0" w:lastColumn="0" w:oddVBand="0" w:evenVBand="0" w:oddHBand="1" w:evenHBand="0" w:firstRowFirstColumn="0" w:firstRowLastColumn="0" w:lastRowFirstColumn="0" w:lastRowLastColumn="0"/>
             </w:pPr>
             <w:r>
               <w:t>Usuários normais podem apenas fazer a edição dos seus próprios posts</w:t>
@@ -2196,6 +2354,658 @@
       </w:tr>
     </w:tbl>
     <w:p/>
+    <w:p>
+      <w:r>
+        <w:t>UC00#</w:t>
+      </w:r>
+      <w:r>
+        <w:t>:Anexar imagem</w:t>
+      </w:r>
+      <w:r>
+        <w:br/>
+        <w:t>*Este caso de uso foi incrementado por último*</w:t>
+      </w:r>
+    </w:p>
+    <w:tbl>
+      <w:tblPr>
+        <w:tblStyle w:val="TabelaSimples1"/>
+        <w:tblW w:w="0" w:type="auto"/>
+        <w:tblLook w:val="04A0" w:firstRow="1" w:lastRow="0" w:firstColumn="1" w:lastColumn="0" w:noHBand="0" w:noVBand="1"/>
+      </w:tblPr>
+      <w:tblGrid>
+        <w:gridCol w:w="4247"/>
+        <w:gridCol w:w="4247"/>
+      </w:tblGrid>
+      <w:tr>
+        <w:trPr>
+          <w:cnfStyle w:val="100000000000" w:firstRow="1" w:lastRow="0" w:firstColumn="0" w:lastColumn="0" w:oddVBand="0" w:evenVBand="0" w:oddHBand="0" w:evenHBand="0" w:firstRowFirstColumn="0" w:firstRowLastColumn="0" w:lastRowFirstColumn="0" w:lastRowLastColumn="0"/>
+        </w:trPr>
+        <w:tc>
+          <w:tcPr>
+            <w:cnfStyle w:val="001000000000" w:firstRow="0" w:lastRow="0" w:firstColumn="1" w:lastColumn="0" w:oddVBand="0" w:evenVBand="0" w:oddHBand="0" w:evenHBand="0" w:firstRowFirstColumn="0" w:firstRowLastColumn="0" w:lastRowFirstColumn="0" w:lastRowLastColumn="0"/>
+            <w:tcW w:w="4247" w:type="dxa"/>
+          </w:tcPr>
+          <w:p>
+            <w:r>
+              <w:t>Nome do caso de uso</w:t>
+            </w:r>
+          </w:p>
+        </w:tc>
+        <w:tc>
+          <w:tcPr>
+            <w:tcW w:w="4247" w:type="dxa"/>
+          </w:tcPr>
+          <w:p>
+            <w:pPr>
+              <w:cnfStyle w:val="100000000000" w:firstRow="1" w:lastRow="0" w:firstColumn="0" w:lastColumn="0" w:oddVBand="0" w:evenVBand="0" w:oddHBand="0" w:evenHBand="0" w:firstRowFirstColumn="0" w:firstRowLastColumn="0" w:lastRowFirstColumn="0" w:lastRowLastColumn="0"/>
+            </w:pPr>
+            <w:r>
+              <w:t>UC05-</w:t>
+            </w:r>
+            <w:r>
+              <w:t>Anexar imagem</w:t>
+            </w:r>
+            <w:r>
+              <w:t xml:space="preserve"> </w:t>
+            </w:r>
+          </w:p>
+        </w:tc>
+      </w:tr>
+      <w:tr>
+        <w:trPr>
+          <w:cnfStyle w:val="000000100000" w:firstRow="0" w:lastRow="0" w:firstColumn="0" w:lastColumn="0" w:oddVBand="0" w:evenVBand="0" w:oddHBand="1" w:evenHBand="0" w:firstRowFirstColumn="0" w:firstRowLastColumn="0" w:lastRowFirstColumn="0" w:lastRowLastColumn="0"/>
+        </w:trPr>
+        <w:tc>
+          <w:tcPr>
+            <w:cnfStyle w:val="001000000000" w:firstRow="0" w:lastRow="0" w:firstColumn="1" w:lastColumn="0" w:oddVBand="0" w:evenVBand="0" w:oddHBand="0" w:evenHBand="0" w:firstRowFirstColumn="0" w:firstRowLastColumn="0" w:lastRowFirstColumn="0" w:lastRowLastColumn="0"/>
+            <w:tcW w:w="4247" w:type="dxa"/>
+          </w:tcPr>
+          <w:p>
+            <w:r>
+              <w:t>Caso de uso Geral</w:t>
+            </w:r>
+          </w:p>
+        </w:tc>
+        <w:tc>
+          <w:tcPr>
+            <w:tcW w:w="4247" w:type="dxa"/>
+          </w:tcPr>
+          <w:p>
+            <w:pPr>
+              <w:jc w:val="center"/>
+              <w:cnfStyle w:val="000000100000" w:firstRow="0" w:lastRow="0" w:firstColumn="0" w:lastColumn="0" w:oddVBand="0" w:evenVBand="0" w:oddHBand="1" w:evenHBand="0" w:firstRowFirstColumn="0" w:firstRowLastColumn="0" w:lastRowFirstColumn="0" w:lastRowLastColumn="0"/>
+            </w:pPr>
+            <w:r>
+              <w:t>-</w:t>
+            </w:r>
+          </w:p>
+        </w:tc>
+      </w:tr>
+      <w:tr>
+        <w:tc>
+          <w:tcPr>
+            <w:cnfStyle w:val="001000000000" w:firstRow="0" w:lastRow="0" w:firstColumn="1" w:lastColumn="0" w:oddVBand="0" w:evenVBand="0" w:oddHBand="0" w:evenHBand="0" w:firstRowFirstColumn="0" w:firstRowLastColumn="0" w:lastRowFirstColumn="0" w:lastRowLastColumn="0"/>
+            <w:tcW w:w="4247" w:type="dxa"/>
+          </w:tcPr>
+          <w:p>
+            <w:r>
+              <w:t>Ator principal</w:t>
+            </w:r>
+          </w:p>
+        </w:tc>
+        <w:tc>
+          <w:tcPr>
+            <w:tcW w:w="4247" w:type="dxa"/>
+          </w:tcPr>
+          <w:p>
+            <w:pPr>
+              <w:cnfStyle w:val="000000000000" w:firstRow="0" w:lastRow="0" w:firstColumn="0" w:lastColumn="0" w:oddVBand="0" w:evenVBand="0" w:oddHBand="0" w:evenHBand="0" w:firstRowFirstColumn="0" w:firstRowLastColumn="0" w:lastRowFirstColumn="0" w:lastRowLastColumn="0"/>
+            </w:pPr>
+            <w:r>
+              <w:t>Utilizador</w:t>
+            </w:r>
+          </w:p>
+        </w:tc>
+      </w:tr>
+      <w:tr>
+        <w:trPr>
+          <w:cnfStyle w:val="000000100000" w:firstRow="0" w:lastRow="0" w:firstColumn="0" w:lastColumn="0" w:oddVBand="0" w:evenVBand="0" w:oddHBand="1" w:evenHBand="0" w:firstRowFirstColumn="0" w:firstRowLastColumn="0" w:lastRowFirstColumn="0" w:lastRowLastColumn="0"/>
+        </w:trPr>
+        <w:tc>
+          <w:tcPr>
+            <w:cnfStyle w:val="001000000000" w:firstRow="0" w:lastRow="0" w:firstColumn="1" w:lastColumn="0" w:oddVBand="0" w:evenVBand="0" w:oddHBand="0" w:evenHBand="0" w:firstRowFirstColumn="0" w:firstRowLastColumn="0" w:lastRowFirstColumn="0" w:lastRowLastColumn="0"/>
+            <w:tcW w:w="4247" w:type="dxa"/>
+          </w:tcPr>
+          <w:p>
+            <w:r>
+              <w:t>Ator secundário</w:t>
+            </w:r>
+          </w:p>
+        </w:tc>
+        <w:tc>
+          <w:tcPr>
+            <w:tcW w:w="4247" w:type="dxa"/>
+          </w:tcPr>
+          <w:p>
+            <w:pPr>
+              <w:jc w:val="center"/>
+              <w:cnfStyle w:val="000000100000" w:firstRow="0" w:lastRow="0" w:firstColumn="0" w:lastColumn="0" w:oddVBand="0" w:evenVBand="0" w:oddHBand="1" w:evenHBand="0" w:firstRowFirstColumn="0" w:firstRowLastColumn="0" w:lastRowFirstColumn="0" w:lastRowLastColumn="0"/>
+            </w:pPr>
+            <w:r>
+              <w:t>-</w:t>
+            </w:r>
+          </w:p>
+        </w:tc>
+      </w:tr>
+      <w:tr>
+        <w:tc>
+          <w:tcPr>
+            <w:cnfStyle w:val="001000000000" w:firstRow="0" w:lastRow="0" w:firstColumn="1" w:lastColumn="0" w:oddVBand="0" w:evenVBand="0" w:oddHBand="0" w:evenHBand="0" w:firstRowFirstColumn="0" w:firstRowLastColumn="0" w:lastRowFirstColumn="0" w:lastRowLastColumn="0"/>
+            <w:tcW w:w="4247" w:type="dxa"/>
+          </w:tcPr>
+          <w:p>
+            <w:r>
+              <w:t>Resumo</w:t>
+            </w:r>
+          </w:p>
+        </w:tc>
+        <w:tc>
+          <w:tcPr>
+            <w:tcW w:w="4247" w:type="dxa"/>
+          </w:tcPr>
+          <w:p>
+            <w:pPr>
+              <w:cnfStyle w:val="000000000000" w:firstRow="0" w:lastRow="0" w:firstColumn="0" w:lastColumn="0" w:oddVBand="0" w:evenVBand="0" w:oddHBand="0" w:evenHBand="0" w:firstRowFirstColumn="0" w:firstRowLastColumn="0" w:lastRowFirstColumn="0" w:lastRowLastColumn="0"/>
+            </w:pPr>
+            <w:r>
+              <w:t xml:space="preserve">Este caso de uso descreve como o usuário vai </w:t>
+            </w:r>
+            <w:r>
+              <w:t>anexar imagens a um post</w:t>
+            </w:r>
+          </w:p>
+        </w:tc>
+      </w:tr>
+      <w:tr>
+        <w:trPr>
+          <w:cnfStyle w:val="000000100000" w:firstRow="0" w:lastRow="0" w:firstColumn="0" w:lastColumn="0" w:oddVBand="0" w:evenVBand="0" w:oddHBand="1" w:evenHBand="0" w:firstRowFirstColumn="0" w:firstRowLastColumn="0" w:lastRowFirstColumn="0" w:lastRowLastColumn="0"/>
+        </w:trPr>
+        <w:tc>
+          <w:tcPr>
+            <w:cnfStyle w:val="001000000000" w:firstRow="0" w:lastRow="0" w:firstColumn="1" w:lastColumn="0" w:oddVBand="0" w:evenVBand="0" w:oddHBand="0" w:evenHBand="0" w:firstRowFirstColumn="0" w:firstRowLastColumn="0" w:lastRowFirstColumn="0" w:lastRowLastColumn="0"/>
+            <w:tcW w:w="4247" w:type="dxa"/>
+          </w:tcPr>
+          <w:p>
+            <w:r>
+              <w:t>Pré-condições</w:t>
+            </w:r>
+          </w:p>
+        </w:tc>
+        <w:tc>
+          <w:tcPr>
+            <w:tcW w:w="4247" w:type="dxa"/>
+          </w:tcPr>
+          <w:p>
+            <w:pPr>
+              <w:cnfStyle w:val="000000100000" w:firstRow="0" w:lastRow="0" w:firstColumn="0" w:lastColumn="0" w:oddVBand="0" w:evenVBand="0" w:oddHBand="1" w:evenHBand="0" w:firstRowFirstColumn="0" w:firstRowLastColumn="0" w:lastRowFirstColumn="0" w:lastRowLastColumn="0"/>
+            </w:pPr>
+            <w:r>
+              <w:t>Deve estar logado no sistema</w:t>
+            </w:r>
+          </w:p>
+        </w:tc>
+      </w:tr>
+      <w:tr>
+        <w:tc>
+          <w:tcPr>
+            <w:cnfStyle w:val="001000000000" w:firstRow="0" w:lastRow="0" w:firstColumn="1" w:lastColumn="0" w:oddVBand="0" w:evenVBand="0" w:oddHBand="0" w:evenHBand="0" w:firstRowFirstColumn="0" w:firstRowLastColumn="0" w:lastRowFirstColumn="0" w:lastRowLastColumn="0"/>
+            <w:tcW w:w="4247" w:type="dxa"/>
+          </w:tcPr>
+          <w:p>
+            <w:r>
+              <w:t xml:space="preserve">Pós-condições </w:t>
+            </w:r>
+          </w:p>
+        </w:tc>
+        <w:tc>
+          <w:tcPr>
+            <w:tcW w:w="4247" w:type="dxa"/>
+          </w:tcPr>
+          <w:p>
+            <w:pPr>
+              <w:cnfStyle w:val="000000000000" w:firstRow="0" w:lastRow="0" w:firstColumn="0" w:lastColumn="0" w:oddVBand="0" w:evenVBand="0" w:oddHBand="0" w:evenHBand="0" w:firstRowFirstColumn="0" w:firstRowLastColumn="0" w:lastRowFirstColumn="0" w:lastRowLastColumn="0"/>
+            </w:pPr>
+          </w:p>
+        </w:tc>
+      </w:tr>
+      <w:tr>
+        <w:trPr>
+          <w:cnfStyle w:val="000000100000" w:firstRow="0" w:lastRow="0" w:firstColumn="0" w:lastColumn="0" w:oddVBand="0" w:evenVBand="0" w:oddHBand="1" w:evenHBand="0" w:firstRowFirstColumn="0" w:firstRowLastColumn="0" w:lastRowFirstColumn="0" w:lastRowLastColumn="0"/>
+        </w:trPr>
+        <w:tc>
+          <w:tcPr>
+            <w:cnfStyle w:val="001000000000" w:firstRow="0" w:lastRow="0" w:firstColumn="1" w:lastColumn="0" w:oddVBand="0" w:evenVBand="0" w:oddHBand="0" w:evenHBand="0" w:firstRowFirstColumn="0" w:firstRowLastColumn="0" w:lastRowFirstColumn="0" w:lastRowLastColumn="0"/>
+            <w:tcW w:w="8494" w:type="dxa"/>
+            <w:gridSpan w:val="2"/>
+          </w:tcPr>
+          <w:p>
+            <w:pPr>
+              <w:jc w:val="center"/>
+            </w:pPr>
+            <w:r>
+              <w:t>Cenário Principal</w:t>
+            </w:r>
+          </w:p>
+        </w:tc>
+      </w:tr>
+      <w:tr>
+        <w:tc>
+          <w:tcPr>
+            <w:cnfStyle w:val="001000000000" w:firstRow="0" w:lastRow="0" w:firstColumn="1" w:lastColumn="0" w:oddVBand="0" w:evenVBand="0" w:oddHBand="0" w:evenHBand="0" w:firstRowFirstColumn="0" w:firstRowLastColumn="0" w:lastRowFirstColumn="0" w:lastRowLastColumn="0"/>
+            <w:tcW w:w="4247" w:type="dxa"/>
+          </w:tcPr>
+          <w:p>
+            <w:pPr>
+              <w:jc w:val="center"/>
+            </w:pPr>
+            <w:r>
+              <w:t>Ações do Ator</w:t>
+            </w:r>
+          </w:p>
+        </w:tc>
+        <w:tc>
+          <w:tcPr>
+            <w:tcW w:w="4247" w:type="dxa"/>
+          </w:tcPr>
+          <w:p>
+            <w:pPr>
+              <w:jc w:val="center"/>
+              <w:cnfStyle w:val="000000000000" w:firstRow="0" w:lastRow="0" w:firstColumn="0" w:lastColumn="0" w:oddVBand="0" w:evenVBand="0" w:oddHBand="0" w:evenHBand="0" w:firstRowFirstColumn="0" w:firstRowLastColumn="0" w:lastRowFirstColumn="0" w:lastRowLastColumn="0"/>
+              <w:rPr>
+                <w:b/>
+              </w:rPr>
+            </w:pPr>
+            <w:r>
+              <w:rPr>
+                <w:b/>
+              </w:rPr>
+              <w:t>Ações do sistema</w:t>
+            </w:r>
+          </w:p>
+        </w:tc>
+      </w:tr>
+      <w:tr>
+        <w:trPr>
+          <w:cnfStyle w:val="000000100000" w:firstRow="0" w:lastRow="0" w:firstColumn="0" w:lastColumn="0" w:oddVBand="0" w:evenVBand="0" w:oddHBand="1" w:evenHBand="0" w:firstRowFirstColumn="0" w:firstRowLastColumn="0" w:lastRowFirstColumn="0" w:lastRowLastColumn="0"/>
+        </w:trPr>
+        <w:tc>
+          <w:tcPr>
+            <w:cnfStyle w:val="001000000000" w:firstRow="0" w:lastRow="0" w:firstColumn="1" w:lastColumn="0" w:oddVBand="0" w:evenVBand="0" w:oddHBand="0" w:evenHBand="0" w:firstRowFirstColumn="0" w:firstRowLastColumn="0" w:lastRowFirstColumn="0" w:lastRowLastColumn="0"/>
+            <w:tcW w:w="4247" w:type="dxa"/>
+          </w:tcPr>
+          <w:p>
+            <w:r>
+              <w:t>1-Na plataforma o usuário clica no botão “categorias”</w:t>
+            </w:r>
+          </w:p>
+        </w:tc>
+        <w:tc>
+          <w:tcPr>
+            <w:tcW w:w="4247" w:type="dxa"/>
+          </w:tcPr>
+          <w:p>
+            <w:pPr>
+              <w:jc w:val="center"/>
+              <w:cnfStyle w:val="000000100000" w:firstRow="0" w:lastRow="0" w:firstColumn="0" w:lastColumn="0" w:oddVBand="0" w:evenVBand="0" w:oddHBand="1" w:evenHBand="0" w:firstRowFirstColumn="0" w:firstRowLastColumn="0" w:lastRowFirstColumn="0" w:lastRowLastColumn="0"/>
+              <w:rPr>
+                <w:b/>
+              </w:rPr>
+            </w:pPr>
+          </w:p>
+        </w:tc>
+      </w:tr>
+      <w:tr>
+        <w:tc>
+          <w:tcPr>
+            <w:cnfStyle w:val="001000000000" w:firstRow="0" w:lastRow="0" w:firstColumn="1" w:lastColumn="0" w:oddVBand="0" w:evenVBand="0" w:oddHBand="0" w:evenHBand="0" w:firstRowFirstColumn="0" w:firstRowLastColumn="0" w:lastRowFirstColumn="0" w:lastRowLastColumn="0"/>
+            <w:tcW w:w="4247" w:type="dxa"/>
+          </w:tcPr>
+          <w:p/>
+        </w:tc>
+        <w:tc>
+          <w:tcPr>
+            <w:tcW w:w="4247" w:type="dxa"/>
+          </w:tcPr>
+          <w:p>
+            <w:pPr>
+              <w:cnfStyle w:val="000000000000" w:firstRow="0" w:lastRow="0" w:firstColumn="0" w:lastColumn="0" w:oddVBand="0" w:evenVBand="0" w:oddHBand="0" w:evenHBand="0" w:firstRowFirstColumn="0" w:firstRowLastColumn="0" w:lastRowFirstColumn="0" w:lastRowLastColumn="0"/>
+            </w:pPr>
+            <w:r>
+              <w:t>2-O sistema lista as categorias apresentado as opções criar  tópico ,ver tópicos</w:t>
+            </w:r>
+          </w:p>
+        </w:tc>
+      </w:tr>
+      <w:tr>
+        <w:trPr>
+          <w:cnfStyle w:val="000000100000" w:firstRow="0" w:lastRow="0" w:firstColumn="0" w:lastColumn="0" w:oddVBand="0" w:evenVBand="0" w:oddHBand="1" w:evenHBand="0" w:firstRowFirstColumn="0" w:firstRowLastColumn="0" w:lastRowFirstColumn="0" w:lastRowLastColumn="0"/>
+        </w:trPr>
+        <w:tc>
+          <w:tcPr>
+            <w:cnfStyle w:val="001000000000" w:firstRow="0" w:lastRow="0" w:firstColumn="1" w:lastColumn="0" w:oddVBand="0" w:evenVBand="0" w:oddHBand="0" w:evenHBand="0" w:firstRowFirstColumn="0" w:firstRowLastColumn="0" w:lastRowFirstColumn="0" w:lastRowLastColumn="0"/>
+            <w:tcW w:w="4247" w:type="dxa"/>
+          </w:tcPr>
+          <w:p>
+            <w:r>
+              <w:t xml:space="preserve">3-Clica em ver tópicos </w:t>
+            </w:r>
+          </w:p>
+        </w:tc>
+        <w:tc>
+          <w:tcPr>
+            <w:tcW w:w="4247" w:type="dxa"/>
+          </w:tcPr>
+          <w:p>
+            <w:pPr>
+              <w:cnfStyle w:val="000000100000" w:firstRow="0" w:lastRow="0" w:firstColumn="0" w:lastColumn="0" w:oddVBand="0" w:evenVBand="0" w:oddHBand="1" w:evenHBand="0" w:firstRowFirstColumn="0" w:firstRowLastColumn="0" w:lastRowFirstColumn="0" w:lastRowLastColumn="0"/>
+            </w:pPr>
+          </w:p>
+        </w:tc>
+      </w:tr>
+      <w:tr>
+        <w:tc>
+          <w:tcPr>
+            <w:cnfStyle w:val="001000000000" w:firstRow="0" w:lastRow="0" w:firstColumn="1" w:lastColumn="0" w:oddVBand="0" w:evenVBand="0" w:oddHBand="0" w:evenHBand="0" w:firstRowFirstColumn="0" w:firstRowLastColumn="0" w:lastRowFirstColumn="0" w:lastRowLastColumn="0"/>
+            <w:tcW w:w="4247" w:type="dxa"/>
+          </w:tcPr>
+          <w:p/>
+        </w:tc>
+        <w:tc>
+          <w:tcPr>
+            <w:tcW w:w="4247" w:type="dxa"/>
+          </w:tcPr>
+          <w:p>
+            <w:pPr>
+              <w:cnfStyle w:val="000000000000" w:firstRow="0" w:lastRow="0" w:firstColumn="0" w:lastColumn="0" w:oddVBand="0" w:evenVBand="0" w:oddHBand="0" w:evenHBand="0" w:firstRowFirstColumn="0" w:firstRowLastColumn="0" w:lastRowFirstColumn="0" w:lastRowLastColumn="0"/>
+            </w:pPr>
+            <w:r>
+              <w:t>5-O sistema apresenta os topicos com as opções ver tópico, fazer post,excluir tópico</w:t>
+            </w:r>
+          </w:p>
+        </w:tc>
+      </w:tr>
+      <w:tr>
+        <w:trPr>
+          <w:cnfStyle w:val="000000100000" w:firstRow="0" w:lastRow="0" w:firstColumn="0" w:lastColumn="0" w:oddVBand="0" w:evenVBand="0" w:oddHBand="1" w:evenHBand="0" w:firstRowFirstColumn="0" w:firstRowLastColumn="0" w:lastRowFirstColumn="0" w:lastRowLastColumn="0"/>
+        </w:trPr>
+        <w:tc>
+          <w:tcPr>
+            <w:cnfStyle w:val="001000000000" w:firstRow="0" w:lastRow="0" w:firstColumn="1" w:lastColumn="0" w:oddVBand="0" w:evenVBand="0" w:oddHBand="0" w:evenHBand="0" w:firstRowFirstColumn="0" w:firstRowLastColumn="0" w:lastRowFirstColumn="0" w:lastRowLastColumn="0"/>
+            <w:tcW w:w="4247" w:type="dxa"/>
+          </w:tcPr>
+          <w:p>
+            <w:r>
+              <w:t>6-Clica em ver tópico</w:t>
+            </w:r>
+          </w:p>
+        </w:tc>
+        <w:tc>
+          <w:tcPr>
+            <w:tcW w:w="4247" w:type="dxa"/>
+          </w:tcPr>
+          <w:p>
+            <w:pPr>
+              <w:cnfStyle w:val="000000100000" w:firstRow="0" w:lastRow="0" w:firstColumn="0" w:lastColumn="0" w:oddVBand="0" w:evenVBand="0" w:oddHBand="1" w:evenHBand="0" w:firstRowFirstColumn="0" w:firstRowLastColumn="0" w:lastRowFirstColumn="0" w:lastRowLastColumn="0"/>
+            </w:pPr>
+          </w:p>
+        </w:tc>
+      </w:tr>
+      <w:tr>
+        <w:tc>
+          <w:tcPr>
+            <w:cnfStyle w:val="001000000000" w:firstRow="0" w:lastRow="0" w:firstColumn="1" w:lastColumn="0" w:oddVBand="0" w:evenVBand="0" w:oddHBand="0" w:evenHBand="0" w:firstRowFirstColumn="0" w:firstRowLastColumn="0" w:lastRowFirstColumn="0" w:lastRowLastColumn="0"/>
+            <w:tcW w:w="4247" w:type="dxa"/>
+          </w:tcPr>
+          <w:p/>
+        </w:tc>
+        <w:tc>
+          <w:tcPr>
+            <w:tcW w:w="4247" w:type="dxa"/>
+          </w:tcPr>
+          <w:p>
+            <w:pPr>
+              <w:cnfStyle w:val="000000000000" w:firstRow="0" w:lastRow="0" w:firstColumn="0" w:lastColumn="0" w:oddVBand="0" w:evenVBand="0" w:oddHBand="0" w:evenHBand="0" w:firstRowFirstColumn="0" w:firstRowLastColumn="0" w:lastRowFirstColumn="0" w:lastRowLastColumn="0"/>
+            </w:pPr>
+            <w:r>
+              <w:t>7-Apresenta o tópico com as respectivas postagens</w:t>
+            </w:r>
+          </w:p>
+        </w:tc>
+      </w:tr>
+      <w:tr>
+        <w:trPr>
+          <w:cnfStyle w:val="000000100000" w:firstRow="0" w:lastRow="0" w:firstColumn="0" w:lastColumn="0" w:oddVBand="0" w:evenVBand="0" w:oddHBand="1" w:evenHBand="0" w:firstRowFirstColumn="0" w:firstRowLastColumn="0" w:lastRowFirstColumn="0" w:lastRowLastColumn="0"/>
+        </w:trPr>
+        <w:tc>
+          <w:tcPr>
+            <w:cnfStyle w:val="001000000000" w:firstRow="0" w:lastRow="0" w:firstColumn="1" w:lastColumn="0" w:oddVBand="0" w:evenVBand="0" w:oddHBand="0" w:evenHBand="0" w:firstRowFirstColumn="0" w:firstRowLastColumn="0" w:lastRowFirstColumn="0" w:lastRowLastColumn="0"/>
+            <w:tcW w:w="4247" w:type="dxa"/>
+          </w:tcPr>
+          <w:p>
+            <w:r>
+              <w:t>8-Seleciona o seu post</w:t>
+            </w:r>
+          </w:p>
+        </w:tc>
+        <w:tc>
+          <w:tcPr>
+            <w:tcW w:w="4247" w:type="dxa"/>
+          </w:tcPr>
+          <w:p>
+            <w:pPr>
+              <w:cnfStyle w:val="000000100000" w:firstRow="0" w:lastRow="0" w:firstColumn="0" w:lastColumn="0" w:oddVBand="0" w:evenVBand="0" w:oddHBand="1" w:evenHBand="0" w:firstRowFirstColumn="0" w:firstRowLastColumn="0" w:lastRowFirstColumn="0" w:lastRowLastColumn="0"/>
+            </w:pPr>
+          </w:p>
+        </w:tc>
+      </w:tr>
+      <w:tr>
+        <w:tc>
+          <w:tcPr>
+            <w:cnfStyle w:val="001000000000" w:firstRow="0" w:lastRow="0" w:firstColumn="1" w:lastColumn="0" w:oddVBand="0" w:evenVBand="0" w:oddHBand="0" w:evenHBand="0" w:firstRowFirstColumn="0" w:firstRowLastColumn="0" w:lastRowFirstColumn="0" w:lastRowLastColumn="0"/>
+            <w:tcW w:w="4247" w:type="dxa"/>
+          </w:tcPr>
+          <w:p/>
+        </w:tc>
+        <w:tc>
+          <w:tcPr>
+            <w:tcW w:w="4247" w:type="dxa"/>
+          </w:tcPr>
+          <w:p>
+            <w:pPr>
+              <w:cnfStyle w:val="000000000000" w:firstRow="0" w:lastRow="0" w:firstColumn="0" w:lastColumn="0" w:oddVBand="0" w:evenVBand="0" w:oddHBand="0" w:evenHBand="0" w:firstRowFirstColumn="0" w:firstRowLastColumn="0" w:lastRowFirstColumn="0" w:lastRowLastColumn="0"/>
+            </w:pPr>
+            <w:r>
+              <w:t>9-Apresenta</w:t>
+            </w:r>
+            <w:r>
+              <w:t xml:space="preserve"> o post com </w:t>
+            </w:r>
+            <w:r>
+              <w:t xml:space="preserve"> a</w:t>
+            </w:r>
+            <w:r>
+              <w:t>s opções</w:t>
+            </w:r>
+            <w:r>
+              <w:t xml:space="preserve"> editar ,eliminar ,anexar imagem</w:t>
+            </w:r>
+          </w:p>
+        </w:tc>
+      </w:tr>
+      <w:tr>
+        <w:trPr>
+          <w:cnfStyle w:val="000000100000" w:firstRow="0" w:lastRow="0" w:firstColumn="0" w:lastColumn="0" w:oddVBand="0" w:evenVBand="0" w:oddHBand="1" w:evenHBand="0" w:firstRowFirstColumn="0" w:firstRowLastColumn="0" w:lastRowFirstColumn="0" w:lastRowLastColumn="0"/>
+        </w:trPr>
+        <w:tc>
+          <w:tcPr>
+            <w:cnfStyle w:val="001000000000" w:firstRow="0" w:lastRow="0" w:firstColumn="1" w:lastColumn="0" w:oddVBand="0" w:evenVBand="0" w:oddHBand="0" w:evenHBand="0" w:firstRowFirstColumn="0" w:firstRowLastColumn="0" w:lastRowFirstColumn="0" w:lastRowLastColumn="0"/>
+            <w:tcW w:w="4247" w:type="dxa"/>
+          </w:tcPr>
+          <w:p>
+            <w:r>
+              <w:t>10-Clicar em “</w:t>
+            </w:r>
+            <w:r>
+              <w:t>anexar imagem</w:t>
+            </w:r>
+            <w:r>
+              <w:t>”</w:t>
+            </w:r>
+          </w:p>
+        </w:tc>
+        <w:tc>
+          <w:tcPr>
+            <w:tcW w:w="4247" w:type="dxa"/>
+          </w:tcPr>
+          <w:p>
+            <w:pPr>
+              <w:cnfStyle w:val="000000100000" w:firstRow="0" w:lastRow="0" w:firstColumn="0" w:lastColumn="0" w:oddVBand="0" w:evenVBand="0" w:oddHBand="1" w:evenHBand="0" w:firstRowFirstColumn="0" w:firstRowLastColumn="0" w:lastRowFirstColumn="0" w:lastRowLastColumn="0"/>
+            </w:pPr>
+          </w:p>
+        </w:tc>
+      </w:tr>
+      <w:tr>
+        <w:tc>
+          <w:tcPr>
+            <w:cnfStyle w:val="001000000000" w:firstRow="0" w:lastRow="0" w:firstColumn="1" w:lastColumn="0" w:oddVBand="0" w:evenVBand="0" w:oddHBand="0" w:evenHBand="0" w:firstRowFirstColumn="0" w:firstRowLastColumn="0" w:lastRowFirstColumn="0" w:lastRowLastColumn="0"/>
+            <w:tcW w:w="4247" w:type="dxa"/>
+          </w:tcPr>
+          <w:p/>
+        </w:tc>
+        <w:tc>
+          <w:tcPr>
+            <w:tcW w:w="4247" w:type="dxa"/>
+          </w:tcPr>
+          <w:p>
+            <w:pPr>
+              <w:cnfStyle w:val="000000000000" w:firstRow="0" w:lastRow="0" w:firstColumn="0" w:lastColumn="0" w:oddVBand="0" w:evenVBand="0" w:oddHBand="0" w:evenHBand="0" w:firstRowFirstColumn="0" w:firstRowLastColumn="0" w:lastRowFirstColumn="0" w:lastRowLastColumn="0"/>
+            </w:pPr>
+            <w:r>
+              <w:t>11-Permitir o upload de uma imagem</w:t>
+            </w:r>
+          </w:p>
+        </w:tc>
+      </w:tr>
+      <w:tr>
+        <w:trPr>
+          <w:cnfStyle w:val="000000100000" w:firstRow="0" w:lastRow="0" w:firstColumn="0" w:lastColumn="0" w:oddVBand="0" w:evenVBand="0" w:oddHBand="1" w:evenHBand="0" w:firstRowFirstColumn="0" w:firstRowLastColumn="0" w:lastRowFirstColumn="0" w:lastRowLastColumn="0"/>
+        </w:trPr>
+        <w:tc>
+          <w:tcPr>
+            <w:cnfStyle w:val="001000000000" w:firstRow="0" w:lastRow="0" w:firstColumn="1" w:lastColumn="0" w:oddVBand="0" w:evenVBand="0" w:oddHBand="0" w:evenHBand="0" w:firstRowFirstColumn="0" w:firstRowLastColumn="0" w:lastRowFirstColumn="0" w:lastRowLastColumn="0"/>
+            <w:tcW w:w="4247" w:type="dxa"/>
+          </w:tcPr>
+          <w:p>
+            <w:r>
+              <w:t>12-Selecionar a imagem para o upload</w:t>
+            </w:r>
+          </w:p>
+        </w:tc>
+        <w:tc>
+          <w:tcPr>
+            <w:tcW w:w="4247" w:type="dxa"/>
+          </w:tcPr>
+          <w:p>
+            <w:pPr>
+              <w:cnfStyle w:val="000000100000" w:firstRow="0" w:lastRow="0" w:firstColumn="0" w:lastColumn="0" w:oddVBand="0" w:evenVBand="0" w:oddHBand="1" w:evenHBand="0" w:firstRowFirstColumn="0" w:firstRowLastColumn="0" w:lastRowFirstColumn="0" w:lastRowLastColumn="0"/>
+            </w:pPr>
+          </w:p>
+        </w:tc>
+      </w:tr>
+      <w:tr>
+        <w:tc>
+          <w:tcPr>
+            <w:cnfStyle w:val="001000000000" w:firstRow="0" w:lastRow="0" w:firstColumn="1" w:lastColumn="0" w:oddVBand="0" w:evenVBand="0" w:oddHBand="0" w:evenHBand="0" w:firstRowFirstColumn="0" w:firstRowLastColumn="0" w:lastRowFirstColumn="0" w:lastRowLastColumn="0"/>
+            <w:tcW w:w="4247" w:type="dxa"/>
+          </w:tcPr>
+          <w:p>
+            <w:r>
+              <w:t>13-Fazer o upload</w:t>
+            </w:r>
+          </w:p>
+        </w:tc>
+        <w:tc>
+          <w:tcPr>
+            <w:tcW w:w="4247" w:type="dxa"/>
+          </w:tcPr>
+          <w:p>
+            <w:pPr>
+              <w:cnfStyle w:val="000000000000" w:firstRow="0" w:lastRow="0" w:firstColumn="0" w:lastColumn="0" w:oddVBand="0" w:evenVBand="0" w:oddHBand="0" w:evenHBand="0" w:firstRowFirstColumn="0" w:firstRowLastColumn="0" w:lastRowFirstColumn="0" w:lastRowLastColumn="0"/>
+            </w:pPr>
+          </w:p>
+        </w:tc>
+      </w:tr>
+      <w:tr>
+        <w:trPr>
+          <w:cnfStyle w:val="000000100000" w:firstRow="0" w:lastRow="0" w:firstColumn="0" w:lastColumn="0" w:oddVBand="0" w:evenVBand="0" w:oddHBand="1" w:evenHBand="0" w:firstRowFirstColumn="0" w:firstRowLastColumn="0" w:lastRowFirstColumn="0" w:lastRowLastColumn="0"/>
+        </w:trPr>
+        <w:tc>
+          <w:tcPr>
+            <w:cnfStyle w:val="001000000000" w:firstRow="0" w:lastRow="0" w:firstColumn="1" w:lastColumn="0" w:oddVBand="0" w:evenVBand="0" w:oddHBand="0" w:evenHBand="0" w:firstRowFirstColumn="0" w:firstRowLastColumn="0" w:lastRowFirstColumn="0" w:lastRowLastColumn="0"/>
+            <w:tcW w:w="4247" w:type="dxa"/>
+          </w:tcPr>
+          <w:p/>
+        </w:tc>
+        <w:tc>
+          <w:tcPr>
+            <w:tcW w:w="4247" w:type="dxa"/>
+          </w:tcPr>
+          <w:p>
+            <w:pPr>
+              <w:cnfStyle w:val="000000100000" w:firstRow="0" w:lastRow="0" w:firstColumn="0" w:lastColumn="0" w:oddVBand="0" w:evenVBand="0" w:oddHBand="1" w:evenHBand="0" w:firstRowFirstColumn="0" w:firstRowLastColumn="0" w:lastRowFirstColumn="0" w:lastRowLastColumn="0"/>
+            </w:pPr>
+            <w:r>
+              <w:t>14-Salvar a imagem</w:t>
+            </w:r>
+            <w:r>
+              <w:t xml:space="preserve"> </w:t>
+            </w:r>
+          </w:p>
+        </w:tc>
+      </w:tr>
+      <w:tr>
+        <w:tc>
+          <w:tcPr>
+            <w:cnfStyle w:val="001000000000" w:firstRow="0" w:lastRow="0" w:firstColumn="1" w:lastColumn="0" w:oddVBand="0" w:evenVBand="0" w:oddHBand="0" w:evenHBand="0" w:firstRowFirstColumn="0" w:firstRowLastColumn="0" w:lastRowFirstColumn="0" w:lastRowLastColumn="0"/>
+            <w:tcW w:w="4247" w:type="dxa"/>
+          </w:tcPr>
+          <w:p>
+            <w:r>
+              <w:t>Restrições/Validações</w:t>
+            </w:r>
+          </w:p>
+        </w:tc>
+        <w:tc>
+          <w:tcPr>
+            <w:tcW w:w="4247" w:type="dxa"/>
+          </w:tcPr>
+          <w:p>
+            <w:pPr>
+              <w:cnfStyle w:val="000000000000" w:firstRow="0" w:lastRow="0" w:firstColumn="0" w:lastColumn="0" w:oddVBand="0" w:evenVBand="0" w:oddHBand="0" w:evenHBand="0" w:firstRowFirstColumn="0" w:firstRowLastColumn="0" w:lastRowFirstColumn="0" w:lastRowLastColumn="0"/>
+            </w:pPr>
+            <w:r>
+              <w:t>Usuários normais podem apenas</w:t>
+            </w:r>
+            <w:r>
+              <w:t xml:space="preserve"> anexar imagens a</w:t>
+            </w:r>
+            <w:r>
+              <w:t>os seus próprios posts</w:t>
+            </w:r>
+          </w:p>
+        </w:tc>
+      </w:tr>
+    </w:tbl>
     <w:p/>
     <w:p>
       <w:r>
@@ -2479,51 +3289,26 @@
           </w:tcPr>
           <w:p>
             <w:r>
-              <w:t>1-</w:t>
-            </w:r>
-            <w:r>
-              <w:t xml:space="preserve">Selecionar post </w:t>
-            </w:r>
-          </w:p>
-        </w:tc>
-        <w:tc>
-          <w:tcPr>
-            <w:tcW w:w="4247" w:type="dxa"/>
-          </w:tcPr>
-          <w:p>
-            <w:pPr>
-              <w:cnfStyle w:val="000000100000" w:firstRow="0" w:lastRow="0" w:firstColumn="0" w:lastColumn="0" w:oddVBand="0" w:evenVBand="0" w:oddHBand="1" w:evenHBand="0" w:firstRowFirstColumn="0" w:firstRowLastColumn="0" w:lastRowFirstColumn="0" w:lastRowLastColumn="0"/>
-            </w:pPr>
-          </w:p>
-        </w:tc>
-      </w:tr>
-      <w:tr>
-        <w:tc>
-          <w:tcPr>
-            <w:cnfStyle w:val="001000000000" w:firstRow="0" w:lastRow="0" w:firstColumn="1" w:lastColumn="0" w:oddVBand="0" w:evenVBand="0" w:oddHBand="0" w:evenHBand="0" w:firstRowFirstColumn="0" w:firstRowLastColumn="0" w:lastRowFirstColumn="0" w:lastRowLastColumn="0"/>
-            <w:tcW w:w="4247" w:type="dxa"/>
-          </w:tcPr>
-          <w:p>
-            <w:r>
-              <w:t>2- Clicar em excluir post</w:t>
-            </w:r>
-          </w:p>
-        </w:tc>
-        <w:tc>
-          <w:tcPr>
-            <w:tcW w:w="4247" w:type="dxa"/>
-          </w:tcPr>
-          <w:p>
-            <w:pPr>
-              <w:cnfStyle w:val="000000000000" w:firstRow="0" w:lastRow="0" w:firstColumn="0" w:lastColumn="0" w:oddVBand="0" w:evenVBand="0" w:oddHBand="0" w:evenHBand="0" w:firstRowFirstColumn="0" w:firstRowLastColumn="0" w:lastRowFirstColumn="0" w:lastRowLastColumn="0"/>
-            </w:pPr>
-          </w:p>
-        </w:tc>
-      </w:tr>
-      <w:tr>
-        <w:trPr>
-          <w:cnfStyle w:val="000000100000" w:firstRow="0" w:lastRow="0" w:firstColumn="0" w:lastColumn="0" w:oddVBand="0" w:evenVBand="0" w:oddHBand="1" w:evenHBand="0" w:firstRowFirstColumn="0" w:firstRowLastColumn="0" w:lastRowFirstColumn="0" w:lastRowLastColumn="0"/>
-        </w:trPr>
+              <w:t>1-Na plataforma o usuário clica no botão “categorias”</w:t>
+            </w:r>
+          </w:p>
+        </w:tc>
+        <w:tc>
+          <w:tcPr>
+            <w:tcW w:w="4247" w:type="dxa"/>
+          </w:tcPr>
+          <w:p>
+            <w:pPr>
+              <w:jc w:val="center"/>
+              <w:cnfStyle w:val="000000100000" w:firstRow="0" w:lastRow="0" w:firstColumn="0" w:lastColumn="0" w:oddVBand="0" w:evenVBand="0" w:oddHBand="1" w:evenHBand="0" w:firstRowFirstColumn="0" w:firstRowLastColumn="0" w:lastRowFirstColumn="0" w:lastRowLastColumn="0"/>
+              <w:rPr>
+                <w:b/>
+              </w:rPr>
+            </w:pPr>
+          </w:p>
+        </w:tc>
+      </w:tr>
+      <w:tr>
         <w:tc>
           <w:tcPr>
             <w:cnfStyle w:val="001000000000" w:firstRow="0" w:lastRow="0" w:firstColumn="1" w:lastColumn="0" w:oddVBand="0" w:evenVBand="0" w:oddHBand="0" w:evenHBand="0" w:firstRowFirstColumn="0" w:firstRowLastColumn="0" w:lastRowFirstColumn="0" w:lastRowLastColumn="0"/>
@@ -2537,7 +3322,202 @@
           </w:tcPr>
           <w:p>
             <w:pPr>
-              <w:cnfStyle w:val="000000100000" w:firstRow="0" w:lastRow="0" w:firstColumn="0" w:lastColumn="0" w:oddVBand="0" w:evenVBand="0" w:oddHBand="1" w:evenHBand="0" w:firstRowFirstColumn="0" w:firstRowLastColumn="0" w:lastRowFirstColumn="0" w:lastRowLastColumn="0"/>
+              <w:cnfStyle w:val="000000000000" w:firstRow="0" w:lastRow="0" w:firstColumn="0" w:lastColumn="0" w:oddVBand="0" w:evenVBand="0" w:oddHBand="0" w:evenHBand="0" w:firstRowFirstColumn="0" w:firstRowLastColumn="0" w:lastRowFirstColumn="0" w:lastRowLastColumn="0"/>
+            </w:pPr>
+            <w:r>
+              <w:t>2-O sistema lista as categorias apresentando as opções criar  tópico ,ver tópicos</w:t>
+            </w:r>
+            <w:r>
+              <w:t xml:space="preserve"> e no final criar categoria</w:t>
+            </w:r>
+          </w:p>
+        </w:tc>
+      </w:tr>
+      <w:tr>
+        <w:trPr>
+          <w:cnfStyle w:val="000000100000" w:firstRow="0" w:lastRow="0" w:firstColumn="0" w:lastColumn="0" w:oddVBand="0" w:evenVBand="0" w:oddHBand="1" w:evenHBand="0" w:firstRowFirstColumn="0" w:firstRowLastColumn="0" w:lastRowFirstColumn="0" w:lastRowLastColumn="0"/>
+        </w:trPr>
+        <w:tc>
+          <w:tcPr>
+            <w:cnfStyle w:val="001000000000" w:firstRow="0" w:lastRow="0" w:firstColumn="1" w:lastColumn="0" w:oddVBand="0" w:evenVBand="0" w:oddHBand="0" w:evenHBand="0" w:firstRowFirstColumn="0" w:firstRowLastColumn="0" w:lastRowFirstColumn="0" w:lastRowLastColumn="0"/>
+            <w:tcW w:w="4247" w:type="dxa"/>
+          </w:tcPr>
+          <w:p>
+            <w:r>
+              <w:t xml:space="preserve">3-Clica em ver tópicos </w:t>
+            </w:r>
+          </w:p>
+        </w:tc>
+        <w:tc>
+          <w:tcPr>
+            <w:tcW w:w="4247" w:type="dxa"/>
+          </w:tcPr>
+          <w:p>
+            <w:pPr>
+              <w:cnfStyle w:val="000000100000" w:firstRow="0" w:lastRow="0" w:firstColumn="0" w:lastColumn="0" w:oddVBand="0" w:evenVBand="0" w:oddHBand="1" w:evenHBand="0" w:firstRowFirstColumn="0" w:firstRowLastColumn="0" w:lastRowFirstColumn="0" w:lastRowLastColumn="0"/>
+            </w:pPr>
+          </w:p>
+        </w:tc>
+      </w:tr>
+      <w:tr>
+        <w:tc>
+          <w:tcPr>
+            <w:cnfStyle w:val="001000000000" w:firstRow="0" w:lastRow="0" w:firstColumn="1" w:lastColumn="0" w:oddVBand="0" w:evenVBand="0" w:oddHBand="0" w:evenHBand="0" w:firstRowFirstColumn="0" w:firstRowLastColumn="0" w:lastRowFirstColumn="0" w:lastRowLastColumn="0"/>
+            <w:tcW w:w="4247" w:type="dxa"/>
+          </w:tcPr>
+          <w:p/>
+        </w:tc>
+        <w:tc>
+          <w:tcPr>
+            <w:tcW w:w="4247" w:type="dxa"/>
+          </w:tcPr>
+          <w:p>
+            <w:pPr>
+              <w:cnfStyle w:val="000000000000" w:firstRow="0" w:lastRow="0" w:firstColumn="0" w:lastColumn="0" w:oddVBand="0" w:evenVBand="0" w:oddHBand="0" w:evenHBand="0" w:firstRowFirstColumn="0" w:firstRowLastColumn="0" w:lastRowFirstColumn="0" w:lastRowLastColumn="0"/>
+            </w:pPr>
+            <w:r>
+              <w:t>5-O sistema apresenta os topicos com as opções ver tópico, fazer post,excluir tópico</w:t>
+            </w:r>
+          </w:p>
+        </w:tc>
+      </w:tr>
+      <w:tr>
+        <w:trPr>
+          <w:cnfStyle w:val="000000100000" w:firstRow="0" w:lastRow="0" w:firstColumn="0" w:lastColumn="0" w:oddVBand="0" w:evenVBand="0" w:oddHBand="1" w:evenHBand="0" w:firstRowFirstColumn="0" w:firstRowLastColumn="0" w:lastRowFirstColumn="0" w:lastRowLastColumn="0"/>
+        </w:trPr>
+        <w:tc>
+          <w:tcPr>
+            <w:cnfStyle w:val="001000000000" w:firstRow="0" w:lastRow="0" w:firstColumn="1" w:lastColumn="0" w:oddVBand="0" w:evenVBand="0" w:oddHBand="0" w:evenHBand="0" w:firstRowFirstColumn="0" w:firstRowLastColumn="0" w:lastRowFirstColumn="0" w:lastRowLastColumn="0"/>
+            <w:tcW w:w="4247" w:type="dxa"/>
+          </w:tcPr>
+          <w:p>
+            <w:r>
+              <w:t>6-Clica em ver tópico</w:t>
+            </w:r>
+          </w:p>
+        </w:tc>
+        <w:tc>
+          <w:tcPr>
+            <w:tcW w:w="4247" w:type="dxa"/>
+          </w:tcPr>
+          <w:p>
+            <w:pPr>
+              <w:cnfStyle w:val="000000100000" w:firstRow="0" w:lastRow="0" w:firstColumn="0" w:lastColumn="0" w:oddVBand="0" w:evenVBand="0" w:oddHBand="1" w:evenHBand="0" w:firstRowFirstColumn="0" w:firstRowLastColumn="0" w:lastRowFirstColumn="0" w:lastRowLastColumn="0"/>
+            </w:pPr>
+          </w:p>
+        </w:tc>
+      </w:tr>
+      <w:tr>
+        <w:tc>
+          <w:tcPr>
+            <w:cnfStyle w:val="001000000000" w:firstRow="0" w:lastRow="0" w:firstColumn="1" w:lastColumn="0" w:oddVBand="0" w:evenVBand="0" w:oddHBand="0" w:evenHBand="0" w:firstRowFirstColumn="0" w:firstRowLastColumn="0" w:lastRowFirstColumn="0" w:lastRowLastColumn="0"/>
+            <w:tcW w:w="4247" w:type="dxa"/>
+          </w:tcPr>
+          <w:p/>
+        </w:tc>
+        <w:tc>
+          <w:tcPr>
+            <w:tcW w:w="4247" w:type="dxa"/>
+          </w:tcPr>
+          <w:p>
+            <w:pPr>
+              <w:cnfStyle w:val="000000000000" w:firstRow="0" w:lastRow="0" w:firstColumn="0" w:lastColumn="0" w:oddVBand="0" w:evenVBand="0" w:oddHBand="0" w:evenHBand="0" w:firstRowFirstColumn="0" w:firstRowLastColumn="0" w:lastRowFirstColumn="0" w:lastRowLastColumn="0"/>
+            </w:pPr>
+            <w:r>
+              <w:t>7-Apresenta o tópico com as respectivas postagens</w:t>
+            </w:r>
+          </w:p>
+        </w:tc>
+      </w:tr>
+      <w:tr>
+        <w:trPr>
+          <w:cnfStyle w:val="000000100000" w:firstRow="0" w:lastRow="0" w:firstColumn="0" w:lastColumn="0" w:oddVBand="0" w:evenVBand="0" w:oddHBand="1" w:evenHBand="0" w:firstRowFirstColumn="0" w:firstRowLastColumn="0" w:lastRowFirstColumn="0" w:lastRowLastColumn="0"/>
+        </w:trPr>
+        <w:tc>
+          <w:tcPr>
+            <w:cnfStyle w:val="001000000000" w:firstRow="0" w:lastRow="0" w:firstColumn="1" w:lastColumn="0" w:oddVBand="0" w:evenVBand="0" w:oddHBand="0" w:evenHBand="0" w:firstRowFirstColumn="0" w:firstRowLastColumn="0" w:lastRowFirstColumn="0" w:lastRowLastColumn="0"/>
+            <w:tcW w:w="4247" w:type="dxa"/>
+          </w:tcPr>
+          <w:p>
+            <w:r>
+              <w:t>8-Seleciona o seu post</w:t>
+            </w:r>
+          </w:p>
+        </w:tc>
+        <w:tc>
+          <w:tcPr>
+            <w:tcW w:w="4247" w:type="dxa"/>
+          </w:tcPr>
+          <w:p>
+            <w:pPr>
+              <w:cnfStyle w:val="000000100000" w:firstRow="0" w:lastRow="0" w:firstColumn="0" w:lastColumn="0" w:oddVBand="0" w:evenVBand="0" w:oddHBand="1" w:evenHBand="0" w:firstRowFirstColumn="0" w:firstRowLastColumn="0" w:lastRowFirstColumn="0" w:lastRowLastColumn="0"/>
+            </w:pPr>
+          </w:p>
+        </w:tc>
+      </w:tr>
+      <w:tr>
+        <w:tc>
+          <w:tcPr>
+            <w:cnfStyle w:val="001000000000" w:firstRow="0" w:lastRow="0" w:firstColumn="1" w:lastColumn="0" w:oddVBand="0" w:evenVBand="0" w:oddHBand="0" w:evenHBand="0" w:firstRowFirstColumn="0" w:firstRowLastColumn="0" w:lastRowFirstColumn="0" w:lastRowLastColumn="0"/>
+            <w:tcW w:w="4247" w:type="dxa"/>
+          </w:tcPr>
+          <w:p/>
+        </w:tc>
+        <w:tc>
+          <w:tcPr>
+            <w:tcW w:w="4247" w:type="dxa"/>
+          </w:tcPr>
+          <w:p>
+            <w:pPr>
+              <w:cnfStyle w:val="000000000000" w:firstRow="0" w:lastRow="0" w:firstColumn="0" w:lastColumn="0" w:oddVBand="0" w:evenVBand="0" w:oddHBand="0" w:evenHBand="0" w:firstRowFirstColumn="0" w:firstRowLastColumn="0" w:lastRowFirstColumn="0" w:lastRowLastColumn="0"/>
+            </w:pPr>
+            <w:r>
+              <w:t>9-Apresenta o post com  as opções editar ,eliminar ,anexar imagem</w:t>
+            </w:r>
+          </w:p>
+        </w:tc>
+      </w:tr>
+      <w:tr>
+        <w:trPr>
+          <w:cnfStyle w:val="000000100000" w:firstRow="0" w:lastRow="0" w:firstColumn="0" w:lastColumn="0" w:oddVBand="0" w:evenVBand="0" w:oddHBand="1" w:evenHBand="0" w:firstRowFirstColumn="0" w:firstRowLastColumn="0" w:lastRowFirstColumn="0" w:lastRowLastColumn="0"/>
+        </w:trPr>
+        <w:tc>
+          <w:tcPr>
+            <w:cnfStyle w:val="001000000000" w:firstRow="0" w:lastRow="0" w:firstColumn="1" w:lastColumn="0" w:oddVBand="0" w:evenVBand="0" w:oddHBand="0" w:evenHBand="0" w:firstRowFirstColumn="0" w:firstRowLastColumn="0" w:lastRowFirstColumn="0" w:lastRowLastColumn="0"/>
+            <w:tcW w:w="4247" w:type="dxa"/>
+          </w:tcPr>
+          <w:p>
+            <w:r>
+              <w:t>10-Clicar em “eliminar”</w:t>
+            </w:r>
+          </w:p>
+        </w:tc>
+        <w:tc>
+          <w:tcPr>
+            <w:tcW w:w="4247" w:type="dxa"/>
+          </w:tcPr>
+          <w:p>
+            <w:pPr>
+              <w:cnfStyle w:val="000000100000" w:firstRow="0" w:lastRow="0" w:firstColumn="0" w:lastColumn="0" w:oddVBand="0" w:evenVBand="0" w:oddHBand="1" w:evenHBand="0" w:firstRowFirstColumn="0" w:firstRowLastColumn="0" w:lastRowFirstColumn="0" w:lastRowLastColumn="0"/>
+            </w:pPr>
+          </w:p>
+        </w:tc>
+      </w:tr>
+      <w:tr>
+        <w:tc>
+          <w:tcPr>
+            <w:cnfStyle w:val="001000000000" w:firstRow="0" w:lastRow="0" w:firstColumn="1" w:lastColumn="0" w:oddVBand="0" w:evenVBand="0" w:oddHBand="0" w:evenHBand="0" w:firstRowFirstColumn="0" w:firstRowLastColumn="0" w:lastRowFirstColumn="0" w:lastRowLastColumn="0"/>
+            <w:tcW w:w="4247" w:type="dxa"/>
+          </w:tcPr>
+          <w:p/>
+        </w:tc>
+        <w:tc>
+          <w:tcPr>
+            <w:tcW w:w="4247" w:type="dxa"/>
+          </w:tcPr>
+          <w:p>
+            <w:pPr>
+              <w:cnfStyle w:val="000000000000" w:firstRow="0" w:lastRow="0" w:firstColumn="0" w:lastColumn="0" w:oddVBand="0" w:evenVBand="0" w:oddHBand="0" w:evenHBand="0" w:firstRowFirstColumn="0" w:firstRowLastColumn="0" w:lastRowFirstColumn="0" w:lastRowLastColumn="0"/>
             </w:pPr>
             <w:r>
               <w:t>3-O sistema vai apagar o post</w:t>
@@ -2546,6 +3526,9 @@
         </w:tc>
       </w:tr>
       <w:tr>
+        <w:trPr>
+          <w:cnfStyle w:val="000000100000" w:firstRow="0" w:lastRow="0" w:firstColumn="0" w:lastColumn="0" w:oddVBand="0" w:evenVBand="0" w:oddHBand="1" w:evenHBand="0" w:firstRowFirstColumn="0" w:firstRowLastColumn="0" w:lastRowFirstColumn="0" w:lastRowLastColumn="0"/>
+        </w:trPr>
         <w:tc>
           <w:tcPr>
             <w:cnfStyle w:val="001000000000" w:firstRow="0" w:lastRow="0" w:firstColumn="1" w:lastColumn="0" w:oddVBand="0" w:evenVBand="0" w:oddHBand="0" w:evenHBand="0" w:firstRowFirstColumn="0" w:firstRowLastColumn="0" w:lastRowFirstColumn="0" w:lastRowLastColumn="0"/>
@@ -2563,7 +3546,7 @@
           </w:tcPr>
           <w:p>
             <w:pPr>
-              <w:cnfStyle w:val="000000000000" w:firstRow="0" w:lastRow="0" w:firstColumn="0" w:lastColumn="0" w:oddVBand="0" w:evenVBand="0" w:oddHBand="0" w:evenHBand="0" w:firstRowFirstColumn="0" w:firstRowLastColumn="0" w:lastRowFirstColumn="0" w:lastRowLastColumn="0"/>
+              <w:cnfStyle w:val="000000100000" w:firstRow="0" w:lastRow="0" w:firstColumn="0" w:lastColumn="0" w:oddVBand="0" w:evenVBand="0" w:oddHBand="1" w:evenHBand="0" w:firstRowFirstColumn="0" w:firstRowLastColumn="0" w:lastRowFirstColumn="0" w:lastRowLastColumn="0"/>
             </w:pPr>
             <w:r>
               <w:t>O usuário normal apenas poderá apagar os seus próprios posts</w:t>
@@ -2575,6 +3558,7 @@
     <w:p/>
     <w:p>
       <w:r>
+        <w:lastRenderedPageBreak/>
         <w:t>Ator: Administrador(Especialização)</w:t>
       </w:r>
     </w:p>
@@ -2692,7 +3676,6 @@
           </w:tcPr>
           <w:p>
             <w:r>
-              <w:lastRenderedPageBreak/>
               <w:t>Ator secundário</w:t>
             </w:r>
           </w:p>
@@ -3233,17 +4216,21 @@
           </w:tcPr>
           <w:p>
             <w:r>
-              <w:t>1-Na aba gerenciar categoria ,abaixo ele deve clicar no botão ou ícone “criar categoria”</w:t>
-            </w:r>
-          </w:p>
-        </w:tc>
-        <w:tc>
-          <w:tcPr>
-            <w:tcW w:w="4247" w:type="dxa"/>
-          </w:tcPr>
-          <w:p>
-            <w:pPr>
-              <w:cnfStyle w:val="000000100000" w:firstRow="0" w:lastRow="0" w:firstColumn="0" w:lastColumn="0" w:oddVBand="0" w:evenVBand="0" w:oddHBand="1" w:evenHBand="0" w:firstRowFirstColumn="0" w:firstRowLastColumn="0" w:lastRowFirstColumn="0" w:lastRowLastColumn="0"/>
+              <w:t>1-Na plataforma o usuário clica no botão “categorias”</w:t>
+            </w:r>
+          </w:p>
+        </w:tc>
+        <w:tc>
+          <w:tcPr>
+            <w:tcW w:w="4247" w:type="dxa"/>
+          </w:tcPr>
+          <w:p>
+            <w:pPr>
+              <w:jc w:val="center"/>
+              <w:cnfStyle w:val="000000100000" w:firstRow="0" w:lastRow="0" w:firstColumn="0" w:lastColumn="0" w:oddVBand="0" w:evenVBand="0" w:oddHBand="1" w:evenHBand="0" w:firstRowFirstColumn="0" w:firstRowLastColumn="0" w:lastRowFirstColumn="0" w:lastRowLastColumn="0"/>
+              <w:rPr>
+                <w:b/>
+              </w:rPr>
             </w:pPr>
           </w:p>
         </w:tc>
@@ -3265,23 +4252,79 @@
               <w:cnfStyle w:val="000000000000" w:firstRow="0" w:lastRow="0" w:firstColumn="0" w:lastColumn="0" w:oddVBand="0" w:evenVBand="0" w:oddHBand="0" w:evenHBand="0" w:firstRowFirstColumn="0" w:firstRowLastColumn="0" w:lastRowFirstColumn="0" w:lastRowLastColumn="0"/>
             </w:pPr>
             <w:r>
-              <w:t>2-O sistema vai apresentar uma tela onde vão constar os daddos necessarios a serem preenchidos para se criar uma nova categoria</w:t>
-            </w:r>
-          </w:p>
-        </w:tc>
-      </w:tr>
-      <w:tr>
-        <w:trPr>
-          <w:cnfStyle w:val="000000100000" w:firstRow="0" w:lastRow="0" w:firstColumn="0" w:lastColumn="0" w:oddVBand="0" w:evenVBand="0" w:oddHBand="1" w:evenHBand="0" w:firstRowFirstColumn="0" w:firstRowLastColumn="0" w:lastRowFirstColumn="0" w:lastRowLastColumn="0"/>
-        </w:trPr>
-        <w:tc>
-          <w:tcPr>
-            <w:cnfStyle w:val="001000000000" w:firstRow="0" w:lastRow="0" w:firstColumn="1" w:lastColumn="0" w:oddVBand="0" w:evenVBand="0" w:oddHBand="0" w:evenHBand="0" w:firstRowFirstColumn="0" w:firstRowLastColumn="0" w:lastRowFirstColumn="0" w:lastRowLastColumn="0"/>
-            <w:tcW w:w="4247" w:type="dxa"/>
-          </w:tcPr>
-          <w:p>
-            <w:r>
-              <w:t>3-O usuário preenche os dados(tais como: nome da categoria,descrição ...)</w:t>
+              <w:t>2-O sistema lista as categorias apresentando as opções criar  tópico ,ver tópicos e no final criar categoria</w:t>
+            </w:r>
+          </w:p>
+        </w:tc>
+      </w:tr>
+      <w:tr>
+        <w:trPr>
+          <w:cnfStyle w:val="000000100000" w:firstRow="0" w:lastRow="0" w:firstColumn="0" w:lastColumn="0" w:oddVBand="0" w:evenVBand="0" w:oddHBand="1" w:evenHBand="0" w:firstRowFirstColumn="0" w:firstRowLastColumn="0" w:lastRowFirstColumn="0" w:lastRowLastColumn="0"/>
+        </w:trPr>
+        <w:tc>
+          <w:tcPr>
+            <w:cnfStyle w:val="001000000000" w:firstRow="0" w:lastRow="0" w:firstColumn="1" w:lastColumn="0" w:oddVBand="0" w:evenVBand="0" w:oddHBand="0" w:evenHBand="0" w:firstRowFirstColumn="0" w:firstRowLastColumn="0" w:lastRowFirstColumn="0" w:lastRowLastColumn="0"/>
+            <w:tcW w:w="4247" w:type="dxa"/>
+          </w:tcPr>
+          <w:p>
+            <w:r>
+              <w:t>3-Clica em criar “categoria”</w:t>
+            </w:r>
+          </w:p>
+        </w:tc>
+        <w:tc>
+          <w:tcPr>
+            <w:tcW w:w="4247" w:type="dxa"/>
+          </w:tcPr>
+          <w:p>
+            <w:pPr>
+              <w:cnfStyle w:val="000000100000" w:firstRow="0" w:lastRow="0" w:firstColumn="0" w:lastColumn="0" w:oddVBand="0" w:evenVBand="0" w:oddHBand="1" w:evenHBand="0" w:firstRowFirstColumn="0" w:firstRowLastColumn="0" w:lastRowFirstColumn="0" w:lastRowLastColumn="0"/>
+            </w:pPr>
+          </w:p>
+        </w:tc>
+      </w:tr>
+      <w:tr>
+        <w:tc>
+          <w:tcPr>
+            <w:cnfStyle w:val="001000000000" w:firstRow="0" w:lastRow="0" w:firstColumn="1" w:lastColumn="0" w:oddVBand="0" w:evenVBand="0" w:oddHBand="0" w:evenHBand="0" w:firstRowFirstColumn="0" w:firstRowLastColumn="0" w:lastRowFirstColumn="0" w:lastRowLastColumn="0"/>
+            <w:tcW w:w="4247" w:type="dxa"/>
+          </w:tcPr>
+          <w:p/>
+        </w:tc>
+        <w:tc>
+          <w:tcPr>
+            <w:tcW w:w="4247" w:type="dxa"/>
+          </w:tcPr>
+          <w:p>
+            <w:pPr>
+              <w:cnfStyle w:val="000000000000" w:firstRow="0" w:lastRow="0" w:firstColumn="0" w:lastColumn="0" w:oddVBand="0" w:evenVBand="0" w:oddHBand="0" w:evenHBand="0" w:firstRowFirstColumn="0" w:firstRowLastColumn="0" w:lastRowFirstColumn="0" w:lastRowLastColumn="0"/>
+            </w:pPr>
+            <w:r>
+              <w:t>4</w:t>
+            </w:r>
+            <w:r>
+              <w:t>-O sistema vai apresentar uma tela onde vão constar os daddos necessarios a serem preenchidos para se criar uma nova categoria</w:t>
+            </w:r>
+          </w:p>
+        </w:tc>
+      </w:tr>
+      <w:tr>
+        <w:trPr>
+          <w:cnfStyle w:val="000000100000" w:firstRow="0" w:lastRow="0" w:firstColumn="0" w:lastColumn="0" w:oddVBand="0" w:evenVBand="0" w:oddHBand="1" w:evenHBand="0" w:firstRowFirstColumn="0" w:firstRowLastColumn="0" w:lastRowFirstColumn="0" w:lastRowLastColumn="0"/>
+        </w:trPr>
+        <w:tc>
+          <w:tcPr>
+            <w:cnfStyle w:val="001000000000" w:firstRow="0" w:lastRow="0" w:firstColumn="1" w:lastColumn="0" w:oddVBand="0" w:evenVBand="0" w:oddHBand="0" w:evenHBand="0" w:firstRowFirstColumn="0" w:firstRowLastColumn="0" w:lastRowFirstColumn="0" w:lastRowLastColumn="0"/>
+            <w:tcW w:w="4247" w:type="dxa"/>
+          </w:tcPr>
+          <w:p>
+            <w:r>
+              <w:t>5</w:t>
+            </w:r>
+            <w:bookmarkStart w:id="0" w:name="_GoBack"/>
+            <w:bookmarkEnd w:id="0"/>
+            <w:r>
+              <w:t>-O usuário preenche os dados(tais como: nome da categoria,descrição ...)</w:t>
             </w:r>
           </w:p>
         </w:tc>
@@ -3547,7 +4590,6 @@
           </w:tcPr>
           <w:p>
             <w:r>
-              <w:lastRenderedPageBreak/>
               <w:t>Pré-condições</w:t>
             </w:r>
           </w:p>
@@ -4354,6 +5396,7 @@
           </w:tcPr>
           <w:p>
             <w:r>
+              <w:lastRenderedPageBreak/>
               <w:t>Pré-condições</w:t>
             </w:r>
           </w:p>
@@ -5281,6 +6324,7 @@
           </w:tcPr>
           <w:p>
             <w:r>
+              <w:lastRenderedPageBreak/>
               <w:t>3-Clica em banir usuário</w:t>
             </w:r>
           </w:p>
@@ -5352,7 +6396,6 @@
     <w:p/>
     <w:p>
       <w:r>
-        <w:lastRenderedPageBreak/>
         <w:t>8.UC14:Remover tópico</w:t>
       </w:r>
     </w:p>
@@ -5857,10 +6900,7 @@
       </w:tr>
     </w:tbl>
     <w:p/>
-    <w:p>
-      <w:bookmarkStart w:id="0" w:name="_GoBack"/>
-      <w:bookmarkEnd w:id="0"/>
-    </w:p>
+    <w:p/>
     <w:sectPr>
       <w:pgSz w:w="11906" w:h="16838"/>
       <w:pgMar w:top="1417" w:right="1701" w:bottom="1417" w:left="1701" w:header="708" w:footer="708" w:gutter="0"/>
@@ -6717,7 +7757,7 @@
 </file>
 
 <file path=customXml/itemProps1.xml><?xml version="1.0" encoding="utf-8"?>
-<ds:datastoreItem xmlns:ds="http://schemas.openxmlformats.org/officeDocument/2006/customXml" ds:itemID="{9C08A2CD-46D7-4C98-B614-1B9BAD6B296E}">
+<ds:datastoreItem xmlns:ds="http://schemas.openxmlformats.org/officeDocument/2006/customXml" ds:itemID="{43CED7D6-9EB8-4A9D-930A-D79FA58B0E8F}">
   <ds:schemaRefs>
     <ds:schemaRef ds:uri="http://schemas.openxmlformats.org/officeDocument/2006/bibliography"/>
   </ds:schemaRefs>

</xml_diff>